<commit_message>
added two mockdata models and autoload them, which are flights and fleet
</commit_message>
<xml_diff>
--- a/docs/data-design.docx
+++ b/docs/data-design.docx
@@ -54,30 +54,31 @@
       <w:r>
         <w:t>flights</w:t>
       </w:r>
-      <w:bookmarkStart w:id="0" w:name="_GoBack"/>
-      <w:bookmarkEnd w:id="0"/>
-    </w:p>
-    <w:p>
-      <w:r>
-        <w:t xml:space="preserve">id,       </w:t>
-      </w:r>
-      <w:r>
-        <w:t xml:space="preserve">           </w:t>
-      </w:r>
-      <w:r>
-        <w:t>plane,       Departure airport,     Departure time,    arrival airport,     arrival  time.</w:t>
-      </w:r>
-    </w:p>
-    <w:p>
-      <w:r>
-        <w:t xml:space="preserve">U001  </w:t>
-      </w:r>
-      <w:r>
-        <w:tab/>
-        <w:t xml:space="preserve">  </w:t>
-      </w:r>
-      <w:r>
-        <w:t xml:space="preserve">   u1                YYD</w:t>
+    </w:p>
+    <w:p>
+      <w:proofErr w:type="gramStart"/>
+      <w:r>
+        <w:t xml:space="preserve">id,   </w:t>
+      </w:r>
+      <w:proofErr w:type="gramEnd"/>
+      <w:r>
+        <w:t xml:space="preserve">               plane,       Departure airport,     Departure time,    arrival airport,     arrival  time.</w:t>
+      </w:r>
+    </w:p>
+    <w:p>
+      <w:r>
+        <w:t>U</w:t>
+      </w:r>
+      <w:proofErr w:type="gramStart"/>
+      <w:r>
+        <w:t xml:space="preserve">001  </w:t>
+      </w:r>
+      <w:r>
+        <w:tab/>
+      </w:r>
+      <w:proofErr w:type="gramEnd"/>
+      <w:r>
+        <w:t xml:space="preserve">     u1                YYD</w:t>
       </w:r>
       <w:r>
         <w:tab/>
@@ -233,7 +234,7 @@
     </w:p>
     <w:p>
       <w:r>
-        <w:t>U001</w:t>
+        <w:t>U006</w:t>
       </w:r>
       <w:r>
         <w:tab/>
@@ -275,7 +276,7 @@
     </w:p>
     <w:p>
       <w:r>
-        <w:t>U001</w:t>
+        <w:t>U007</w:t>
       </w:r>
       <w:r>
         <w:tab/>
@@ -315,8 +316,10 @@
     </w:p>
     <w:p>
       <w:r>
-        <w:t>U001</w:t>
-      </w:r>
+        <w:t>U008</w:t>
+      </w:r>
+      <w:bookmarkStart w:id="0" w:name="_GoBack"/>
+      <w:bookmarkEnd w:id="0"/>
       <w:r>
         <w:tab/>
         <w:t xml:space="preserve">       u2</w:t>

</xml_diff>